<commit_message>
Kramse doc 4 opdrachten uitgewerkt
</commit_message>
<xml_diff>
--- a/BI Project/Kramse/Kramse.docx
+++ b/BI Project/Kramse/Kramse.docx
@@ -4,18 +4,17 @@
   <w:body>
     <w:sdt>
       <w:sdtPr>
+        <w:rPr>
+          <w:rFonts w:eastAsiaTheme="minorHAnsi"/>
+          <w:lang w:eastAsia="en-US"/>
+        </w:rPr>
         <w:id w:val="-2055614663"/>
         <w:docPartObj>
           <w:docPartGallery w:val="Cover Pages"/>
           <w:docPartUnique/>
         </w:docPartObj>
       </w:sdtPr>
-      <w:sdtEndPr>
-        <w:rPr>
-          <w:rFonts w:eastAsiaTheme="minorHAnsi"/>
-          <w:lang w:eastAsia="en-US"/>
-        </w:rPr>
-      </w:sdtEndPr>
+      <w:sdtEndPr/>
       <w:sdtContent>
         <w:p>
           <w:pPr>
@@ -154,6 +153,7 @@
                                       <w:calendar w:val="gregorian"/>
                                     </w:date>
                                   </w:sdtPr>
+                                  <w:sdtEndPr/>
                                   <w:sdtContent>
                                     <w:p>
                                       <w:pPr>
@@ -3466,6 +3466,7 @@
                                 <w:calendar w:val="gregorian"/>
                               </w:date>
                             </w:sdtPr>
+                            <w:sdtEndPr/>
                             <w:sdtContent>
                               <w:p>
                                 <w:pPr>
@@ -3691,6 +3692,7 @@
                                     <w:dataBinding w:prefixMappings="xmlns:ns0='http://purl.org/dc/elements/1.1/' xmlns:ns1='http://schemas.openxmlformats.org/package/2006/metadata/core-properties' " w:xpath="/ns1:coreProperties[1]/ns0:title[1]" w:storeItemID="{6C3C8BC8-F283-45AE-878A-BAB7291924A1}"/>
                                     <w:text/>
                                   </w:sdtPr>
+                                  <w:sdtEndPr/>
                                   <w:sdtContent>
                                     <w:r>
                                       <w:rPr>
@@ -3726,6 +3728,7 @@
                                     <w:dataBinding w:prefixMappings="xmlns:ns0='http://purl.org/dc/elements/1.1/' xmlns:ns1='http://schemas.openxmlformats.org/package/2006/metadata/core-properties' " w:xpath="/ns1:coreProperties[1]/ns0:subject[1]" w:storeItemID="{6C3C8BC8-F283-45AE-878A-BAB7291924A1}"/>
                                     <w:text/>
                                   </w:sdtPr>
+                                  <w:sdtEndPr/>
                                   <w:sdtContent>
                                     <w:r>
                                       <w:rPr>
@@ -3790,6 +3793,7 @@
                               <w:dataBinding w:prefixMappings="xmlns:ns0='http://purl.org/dc/elements/1.1/' xmlns:ns1='http://schemas.openxmlformats.org/package/2006/metadata/core-properties' " w:xpath="/ns1:coreProperties[1]/ns0:title[1]" w:storeItemID="{6C3C8BC8-F283-45AE-878A-BAB7291924A1}"/>
                               <w:text/>
                             </w:sdtPr>
+                            <w:sdtEndPr/>
                             <w:sdtContent>
                               <w:r>
                                 <w:rPr>
@@ -3825,6 +3829,7 @@
                               <w:dataBinding w:prefixMappings="xmlns:ns0='http://purl.org/dc/elements/1.1/' xmlns:ns1='http://schemas.openxmlformats.org/package/2006/metadata/core-properties' " w:xpath="/ns1:coreProperties[1]/ns0:subject[1]" w:storeItemID="{6C3C8BC8-F283-45AE-878A-BAB7291924A1}"/>
                               <w:text/>
                             </w:sdtPr>
+                            <w:sdtEndPr/>
                             <w:sdtContent>
                               <w:r>
                                 <w:rPr>
@@ -3942,6 +3947,7 @@
                                     <w:dataBinding w:prefixMappings="xmlns:ns0='http://purl.org/dc/elements/1.1/' xmlns:ns1='http://schemas.openxmlformats.org/package/2006/metadata/core-properties' " w:xpath="/ns1:coreProperties[1]/ns0:creator[1]" w:storeItemID="{6C3C8BC8-F283-45AE-878A-BAB7291924A1}"/>
                                     <w:text/>
                                   </w:sdtPr>
+                                  <w:sdtEndPr/>
                                   <w:sdtContent>
                                     <w:r>
                                       <w:rPr>
@@ -3978,6 +3984,7 @@
                                     <w:dataBinding w:prefixMappings="xmlns:ns0='http://schemas.openxmlformats.org/officeDocument/2006/extended-properties' " w:xpath="/ns0:Properties[1]/ns0:Company[1]" w:storeItemID="{6668398D-A668-4E3E-A5EB-62B293D839F1}"/>
                                     <w:text/>
                                   </w:sdtPr>
+                                  <w:sdtEndPr/>
                                   <w:sdtContent>
                                     <w:r>
                                       <w:rPr>
@@ -4039,6 +4046,7 @@
                               <w:dataBinding w:prefixMappings="xmlns:ns0='http://purl.org/dc/elements/1.1/' xmlns:ns1='http://schemas.openxmlformats.org/package/2006/metadata/core-properties' " w:xpath="/ns1:coreProperties[1]/ns0:creator[1]" w:storeItemID="{6C3C8BC8-F283-45AE-878A-BAB7291924A1}"/>
                               <w:text/>
                             </w:sdtPr>
+                            <w:sdtEndPr/>
                             <w:sdtContent>
                               <w:r>
                                 <w:rPr>
@@ -4075,6 +4083,7 @@
                               <w:dataBinding w:prefixMappings="xmlns:ns0='http://schemas.openxmlformats.org/officeDocument/2006/extended-properties' " w:xpath="/ns0:Properties[1]/ns0:Company[1]" w:storeItemID="{6668398D-A668-4E3E-A5EB-62B293D839F1}"/>
                               <w:text/>
                             </w:sdtPr>
+                            <w:sdtEndPr/>
                             <w:sdtContent>
                               <w:r>
                                 <w:rPr>
@@ -4104,6 +4113,13 @@
     </w:sdt>
     <w:sdt>
       <w:sdtPr>
+        <w:rPr>
+          <w:rFonts w:asciiTheme="minorHAnsi" w:eastAsiaTheme="minorHAnsi" w:hAnsiTheme="minorHAnsi" w:cstheme="minorBidi"/>
+          <w:color w:val="auto"/>
+          <w:sz w:val="22"/>
+          <w:szCs w:val="22"/>
+          <w:lang w:val="nl-NL"/>
+        </w:rPr>
         <w:id w:val="1095987118"/>
         <w:docPartObj>
           <w:docPartGallery w:val="Table of Contents"/>
@@ -4112,14 +4128,9 @@
       </w:sdtPr>
       <w:sdtEndPr>
         <w:rPr>
-          <w:rFonts w:asciiTheme="minorHAnsi" w:eastAsiaTheme="minorHAnsi" w:hAnsiTheme="minorHAnsi" w:cstheme="minorBidi"/>
           <w:b/>
           <w:bCs/>
           <w:noProof/>
-          <w:color w:val="auto"/>
-          <w:sz w:val="22"/>
-          <w:szCs w:val="22"/>
-          <w:lang w:val="nl-NL"/>
         </w:rPr>
       </w:sdtEndPr>
       <w:sdtContent>
@@ -4835,13 +4846,13 @@
         <w:t>Kramse</w:t>
       </w:r>
       <w:r>
-        <w:t xml:space="preserve"> heeft een aantal gegevens bronnen die gebruikt kunnen worden voor </w:t>
-      </w:r>
-      <w:r>
-        <w:t>business intelligence</w:t>
-      </w:r>
-      <w:r>
-        <w:t xml:space="preserve"> doeleinden.</w:t>
+        <w:t xml:space="preserve"> heeft een aantal gegevens</w:t>
+      </w:r>
+      <w:r>
+        <w:t>-</w:t>
+      </w:r>
+      <w:r>
+        <w:t>bronnen die gebruikt kunnen worden voor business intelligence doeleinden.</w:t>
       </w:r>
       <w:r>
         <w:t xml:space="preserve"> </w:t>
@@ -4864,31 +4875,22 @@
         <w:t>Sustainable Development Goals (SDGs)</w:t>
       </w:r>
       <w:r>
-        <w:t xml:space="preserve">. Namelijk de uitstoot van </w:t>
-      </w:r>
-      <w:r>
-        <w:t>NOx/SOx en CO2</w:t>
-      </w:r>
-      <w:r>
-        <w:t>. Deze SDGs zijn gerelateerd aan bedrijfsgroei,</w:t>
-      </w:r>
-      <w:r>
-        <w:t xml:space="preserve"> </w:t>
-      </w:r>
-      <w:r>
-        <w:t>brandstofsoort en brandstofverbruik.</w:t>
-      </w:r>
-      <w:r>
-        <w:t xml:space="preserve"> Het CO2 verbruik hangt af van de </w:t>
-      </w:r>
-      <w:r>
-        <w:t xml:space="preserve">vaarroute, snelheid, belading en </w:t>
-      </w:r>
-      <w:r>
-        <w:t xml:space="preserve">het </w:t>
-      </w:r>
-      <w:r>
-        <w:t>type boot.</w:t>
+        <w:t>. Namelijk de uitstoot van NOx/SOx en</w:t>
+      </w:r>
+      <w:r>
+        <w:t xml:space="preserve"> </w:t>
+      </w:r>
+      <w:r>
+        <w:t>de uitstoot</w:t>
+      </w:r>
+      <w:r>
+        <w:t xml:space="preserve"> CO2. Deze SDGs zijn gerelateerd aan bedrijfsgroei,</w:t>
+      </w:r>
+      <w:r>
+        <w:t xml:space="preserve"> </w:t>
+      </w:r>
+      <w:r>
+        <w:t>brandstofsoort en brandstofverbruik. Het CO2 verbruik hangt af van de vaarroute, snelheid, belading en het type boot.</w:t>
       </w:r>
     </w:p>
     <w:p>
@@ -4898,13 +4900,7 @@
       </w:pPr>
       <w:bookmarkStart w:id="1" w:name="_Toc99465184"/>
       <w:r>
-        <w:t xml:space="preserve">Opdracht </w:t>
-      </w:r>
-      <w:r>
-        <w:t>1</w:t>
-      </w:r>
-      <w:r>
-        <w:t xml:space="preserve">: </w:t>
+        <w:t xml:space="preserve">Opdracht 1: </w:t>
       </w:r>
       <w:r>
         <w:t>Extraheer de gegevens</w:t>
@@ -4928,37 +4924,19 @@
         <w:t xml:space="preserve">Container </w:t>
       </w:r>
       <w:r>
-        <w:t>(</w:t>
-      </w:r>
-      <w:r>
-        <w:t xml:space="preserve">Een </w:t>
-      </w:r>
-      <w:r>
-        <w:t xml:space="preserve">txt bestand), </w:t>
+        <w:t xml:space="preserve">(Een txt bestand), </w:t>
       </w:r>
       <w:r>
         <w:t>Consignor</w:t>
       </w:r>
       <w:r>
-        <w:t xml:space="preserve"> (</w:t>
-      </w:r>
-      <w:r>
-        <w:t xml:space="preserve">Een </w:t>
-      </w:r>
-      <w:r>
-        <w:t xml:space="preserve">xls bestand) en </w:t>
+        <w:t xml:space="preserve"> (Een xls bestand) en </w:t>
       </w:r>
       <w:r>
         <w:t>MRV Publication of information</w:t>
       </w:r>
       <w:r>
-        <w:t xml:space="preserve"> (</w:t>
-      </w:r>
-      <w:r>
-        <w:t xml:space="preserve">Een </w:t>
-      </w:r>
-      <w:r>
-        <w:t>xls bestand).</w:t>
+        <w:t xml:space="preserve"> (Een xls bestand).</w:t>
       </w:r>
     </w:p>
     <w:p>
@@ -4969,16 +4947,26 @@
         <w:t xml:space="preserve">Als eerst heb ik een database aangemaakt genaamd “Kramse_Raw” om daar alle bestanden in te laden </w:t>
       </w:r>
       <w:r>
-        <w:t>mijn</w:t>
+        <w:t>met</w:t>
       </w:r>
       <w:r>
         <w:t xml:space="preserve"> behulp van de </w:t>
       </w:r>
-      <w:proofErr w:type="spellStart"/>
-      <w:r>
-        <w:t>importdatafunctie</w:t>
-      </w:r>
-      <w:proofErr w:type="spellEnd"/>
+      <w:r>
+        <w:t>import</w:t>
+      </w:r>
+      <w:r>
+        <w:t xml:space="preserve"> </w:t>
+      </w:r>
+      <w:r>
+        <w:t>data</w:t>
+      </w:r>
+      <w:r>
+        <w:t xml:space="preserve"> </w:t>
+      </w:r>
+      <w:r>
+        <w:t>functie</w:t>
+      </w:r>
       <w:r>
         <w:t xml:space="preserve"> van het programma SQL Server </w:t>
       </w:r>
@@ -5039,19 +5027,7 @@
         <w:t xml:space="preserve"> </w:t>
       </w:r>
       <w:r>
-        <w:t xml:space="preserve">Shipment_detail op het attribuut “ContainertypeId” van </w:t>
-      </w:r>
-      <w:r>
-        <w:t xml:space="preserve">Shipment_detail </w:t>
-      </w:r>
-      <w:r>
-        <w:t xml:space="preserve"> en “Id” van </w:t>
-      </w:r>
-      <w:r>
-        <w:t>container</w:t>
-      </w:r>
-      <w:r>
-        <w:t xml:space="preserve">. Ook heb ik een foreign key relatie toegevoegd tussen “CosignorId” van shipment en “Id” van Consignor. Verder was het opvallend dat het ship tabel een “shipname” artibuut heeft en MRV ook namelijk “Name”. De connectie kan niet zomaar gelegd worden omdat de waardes in ship niet consistent zijn en ook in kleine letters zijn vergeleken met de hoofdletters in het </w:t>
+        <w:t xml:space="preserve">Shipment_detail op het attribuut “ContainertypeId” van Shipment_detail  en “Id” van container. Ook heb ik een foreign key relatie toegevoegd tussen “CosignorId” van shipment en “Id” van Consignor. Verder was het opvallend dat het ship tabel een “shipname” artibuut heeft en MRV ook namelijk “Name”. De connectie kan niet zomaar gelegd worden omdat de waardes in ship niet consistent zijn en ook in kleine letters zijn vergeleken met de hoofdletters in het </w:t>
       </w:r>
       <w:r>
         <w:t>MRV-bestand</w:t>
@@ -5063,13 +5039,13 @@
         <w:t>SSIS-project</w:t>
       </w:r>
       <w:r>
-        <w:t xml:space="preserve"> om de waardes te veranderen naar hoofletters en zo </w:t>
-      </w:r>
-      <w:r>
-        <w:t>ship</w:t>
-      </w:r>
-      <w:r>
-        <w:t xml:space="preserve"> te kopellen met MRV.</w:t>
+        <w:t xml:space="preserve"> de waardes te veranderen naar hoofletters en zo ship te </w:t>
+      </w:r>
+      <w:r>
+        <w:t>kopellen</w:t>
+      </w:r>
+      <w:r>
+        <w:t xml:space="preserve"> met MRV.</w:t>
       </w:r>
     </w:p>
     <w:p>
@@ -5077,13 +5053,7 @@
         <w:jc w:val="both"/>
       </w:pPr>
       <w:r>
-        <w:t>Net het leggen van de connecties heb ik de database gevuld met behulp van SSIS vanuit “Kramse_Raw” en is de “</w:t>
-      </w:r>
-      <w:r>
-        <w:t>Kramse</w:t>
-      </w:r>
-      <w:r>
-        <w:t>_RDBMS” nu een gevulde relationele database.</w:t>
+        <w:t>Net het leggen van de connecties heb ik de database gevuld met behulp van SSIS vanuit “Kramse_Raw” en is de “Kramse_RDBMS” nu een gevulde relationele database.</w:t>
       </w:r>
     </w:p>
     <w:p>
@@ -5112,13 +5082,7 @@
       <w:bookmarkStart w:id="2" w:name="_Toc99465185"/>
       <w:r>
         <w:lastRenderedPageBreak/>
-        <w:t xml:space="preserve">Opdracht </w:t>
-      </w:r>
-      <w:r>
-        <w:t>2</w:t>
-      </w:r>
-      <w:r>
-        <w:t xml:space="preserve">: </w:t>
+        <w:t xml:space="preserve">Opdracht 2: </w:t>
       </w:r>
       <w:r>
         <w:t>Ontwerp een ster- of sneeuwvlok- of galaxy schema</w:t>
@@ -5134,19 +5098,13 @@
         <w:jc w:val="both"/>
       </w:pPr>
       <w:r>
-        <w:t>“</w:t>
-      </w:r>
-      <w:r>
-        <w:t>Kramse_RDBMS</w:t>
-      </w:r>
-      <w:r>
-        <w:t xml:space="preserve">” is nu een genormaliseerde database en voor de volgende stap wil ik de database </w:t>
+        <w:t xml:space="preserve">“Kramse_RDBMS” is nu een genormaliseerde database en voor de volgende stap wil ik de database </w:t>
       </w:r>
       <w:r>
         <w:t>gedenormaliseerd</w:t>
       </w:r>
       <w:r>
-        <w:t xml:space="preserve"> hebben, en moet er een schema gemaakt worden. Daarom heb ik de database “Kramse_PSA” toegevoegd en ben ik goed gaan kijken naar de verschillende tabellen. Ik heb ervoor gekozen om een sterschema toe te passen op de database omdat dit mij de beste keuze. De database is niet erg groot en dit is een overzichtelijke oplossing met weinig connecties tussen de verschillende tabellen. Een sneeuwvlok schema is een andere keuze die bij dit project had kunnen passen maar ik ben van mening dat een ster beter past omdat je dan de de onnodige connecties weghaalt. </w:t>
+        <w:t xml:space="preserve"> hebben, en moet er een schema gemaakt worden. Daarom heb ik de database “Kramse_PSA” toegevoegd en ben ik goed gaan kijken naar de verschillende tabellen. Ik heb ervoor gekozen om een sterschema toe te passen op de database. De database is niet erg groot en dit is een overzichtelijke oplossing met weinig connecties tussen de verschillende tabellen. Een sneeuwvlok schema is een andere keuze die bij dit project had kunnen passen maar ik ben van mening dat een ster beter past omdat je dan de onnodige connecties weghaalt. </w:t>
       </w:r>
     </w:p>
     <w:p>
@@ -5231,55 +5189,7 @@
         <w:rPr>
           <w:iCs/>
         </w:rPr>
-        <w:t xml:space="preserve"> gebruiken als dimensies voor mijn Ster schema. </w:t>
-      </w:r>
-      <w:r>
-        <w:rPr>
-          <w:iCs/>
-        </w:rPr>
-        <w:t xml:space="preserve">Dit heb ik gedaan in de database door </w:t>
-      </w:r>
-      <w:r>
-        <w:rPr>
-          <w:iCs/>
-        </w:rPr>
-        <w:t>gebruik te maken van</w:t>
-      </w:r>
-      <w:r>
-        <w:rPr>
-          <w:iCs/>
-        </w:rPr>
-        <w:t xml:space="preserve"> de designer </w:t>
-      </w:r>
-      <w:r>
-        <w:rPr>
-          <w:iCs/>
-        </w:rPr>
-        <w:t>ingebouwd in</w:t>
-      </w:r>
-      <w:r>
-        <w:rPr>
-          <w:iCs/>
-        </w:rPr>
-        <w:t xml:space="preserve"> SSMS </w:t>
-      </w:r>
-      <w:r>
-        <w:rPr>
-          <w:iCs/>
-        </w:rPr>
-        <w:t xml:space="preserve">om zo </w:t>
-      </w:r>
-      <w:r>
-        <w:rPr>
-          <w:iCs/>
-        </w:rPr>
-        <w:t>de tabellen te veranderen</w:t>
-      </w:r>
-      <w:r>
-        <w:rPr>
-          <w:iCs/>
-        </w:rPr>
-        <w:t>.</w:t>
+        <w:t xml:space="preserve"> gebruiken als dimensies voor mijn Ster schema. Dit heb ik gedaan in de database door gebruik te maken van de designer ingebouwd in SSMS om zo de tabellen te veranderen.</w:t>
       </w:r>
       <w:r>
         <w:rPr>
@@ -5315,7 +5225,19 @@
         <w:rPr>
           <w:iCs/>
         </w:rPr>
-        <w:t xml:space="preserve"> beschrijft op verschillende plaatsen. Bijvoorbeeld de tabel “Voyage” en “Voyage_Port” bevatten dezelfde data en de dubbele data heb ik ook uit mijn model gehaald. Daarna ben ik nog gaan kijken naar data die niet te begrijpen is zonder context en data die niks toe kan voegen aan een business intelligence dashboard en heb ik die er ook uitgehaald.</w:t>
+        <w:t xml:space="preserve"> beschrijft op verschillende plaatsen</w:t>
+      </w:r>
+      <w:r>
+        <w:rPr>
+          <w:iCs/>
+        </w:rPr>
+        <w:t>,</w:t>
+      </w:r>
+      <w:r>
+        <w:rPr>
+          <w:iCs/>
+        </w:rPr>
+        <w:t xml:space="preserve"> Bijvoorbeeld de tabel “Voyage” en “Voyage_Port” bevatten dezelfde data en de dubbele data heb ik ook uit mijn model gehaald. Daarna ben ik nog gaan kijken naar data die niet te begrijpen is zonder context en data die niks toe kan voegen aan een business intelligence dashboard en heb ik die er ook uitgehaald.</w:t>
       </w:r>
       <w:r>
         <w:rPr>
@@ -5343,13 +5265,7 @@
       </w:pPr>
       <w:bookmarkStart w:id="3" w:name="_Toc99465186"/>
       <w:r>
-        <w:t xml:space="preserve">Opdracht </w:t>
-      </w:r>
-      <w:r>
-        <w:t>3</w:t>
-      </w:r>
-      <w:r>
-        <w:t xml:space="preserve">: </w:t>
+        <w:t xml:space="preserve">Opdracht 3: </w:t>
       </w:r>
       <w:r>
         <w:t>Implementeer het schema</w:t>
@@ -5358,6 +5274,7 @@
     </w:p>
     <w:p>
       <w:pPr>
+        <w:jc w:val="both"/>
         <w:rPr>
           <w:rFonts w:eastAsiaTheme="majorEastAsia"/>
           <w:sz w:val="32"/>
@@ -5391,13 +5308,7 @@
       <w:bookmarkStart w:id="4" w:name="_Toc99465187"/>
       <w:r>
         <w:lastRenderedPageBreak/>
-        <w:t xml:space="preserve">Opdracht </w:t>
-      </w:r>
-      <w:r>
-        <w:t>4</w:t>
-      </w:r>
-      <w:r>
-        <w:t xml:space="preserve">: </w:t>
+        <w:t xml:space="preserve">Opdracht 4: </w:t>
       </w:r>
       <w:r>
         <w:t>Vul het datawarehouse vanuit de staging area</w:t>
@@ -5406,17 +5317,11 @@
     </w:p>
     <w:p>
       <w:pPr>
-        <w:pStyle w:val="ListParagraph"/>
         <w:widowControl w:val="0"/>
-        <w:numPr>
-          <w:ilvl w:val="0"/>
-          <w:numId w:val="3"/>
-        </w:numPr>
         <w:autoSpaceDE w:val="0"/>
         <w:autoSpaceDN w:val="0"/>
         <w:adjustRightInd w:val="0"/>
         <w:spacing w:after="0" w:line="240" w:lineRule="auto"/>
-        <w:ind w:left="284" w:hanging="284"/>
         <w:jc w:val="both"/>
         <w:rPr>
           <w:sz w:val="24"/>
@@ -5425,127 +5330,80 @@
       </w:pPr>
       <w:r>
         <w:rPr>
-          <w:i/>
           <w:sz w:val="24"/>
           <w:szCs w:val="24"/>
         </w:rPr>
-        <w:t>W</w:t>
-      </w:r>
-      <w:r>
-        <w:rPr>
-          <w:i/>
+        <w:t xml:space="preserve">In het SSIS project heb ik de packages “RDBMSToPSA” en “PSAToODS” toegevoegd. </w:t>
+      </w:r>
+      <w:r>
+        <w:rPr>
           <w:sz w:val="24"/>
           <w:szCs w:val="24"/>
         </w:rPr>
-        <w:t>elke transformaties</w:t>
-      </w:r>
-      <w:r>
-        <w:rPr>
-          <w:i/>
-          <w:sz w:val="24"/>
-          <w:szCs w:val="24"/>
-        </w:rPr>
-        <w:t>/bewerkingen</w:t>
-      </w:r>
-      <w:r>
-        <w:rPr>
-          <w:i/>
-          <w:sz w:val="24"/>
-          <w:szCs w:val="24"/>
-        </w:rPr>
-        <w:t xml:space="preserve"> hebt </w:t>
-      </w:r>
-      <w:r>
-        <w:rPr>
-          <w:i/>
-          <w:sz w:val="24"/>
-          <w:szCs w:val="24"/>
-        </w:rPr>
-        <w:t xml:space="preserve">je </w:t>
-      </w:r>
-      <w:r>
-        <w:rPr>
-          <w:i/>
-          <w:sz w:val="24"/>
-          <w:szCs w:val="24"/>
-        </w:rPr>
-        <w:t xml:space="preserve">toegepast op de gegevens en, nog belangrijker, hoe je tot jouw keuzes daarin gekomen </w:t>
-      </w:r>
-      <w:r>
-        <w:rPr>
-          <w:i/>
-          <w:sz w:val="24"/>
-          <w:szCs w:val="24"/>
-        </w:rPr>
-        <w:t>bent</w:t>
-      </w:r>
-      <w:r>
-        <w:rPr>
-          <w:i/>
-          <w:sz w:val="24"/>
-          <w:szCs w:val="24"/>
-        </w:rPr>
-        <w:t>.</w:t>
+        <w:t>Tijdens het proces waarbij ik mijn PSA vul vanuit mijn Relationele database heb ik een lookup gebruikt om shipment te vullen met data vanuit het MRV bestand. Verder heb ik een aantal lookups gebruikt die bij shipment detail bijkomen. Wat mij opviel is dat een shipment meerdere shipment details kan hebben. Er kunnen namelijk meerdere items vervoerd worden bij een shipment. Daarom heb ik gekozen om shipment Id te veranderen naar een identity, en heb ik de lookups gedaan op shipment detail. Ik heb “Shipment”, “Voyage” en “Voyage_Port” toegevoegd aan shipment detail met lookups.</w:t>
       </w:r>
     </w:p>
     <w:p>
       <w:pPr>
-        <w:pStyle w:val="ListParagraph"/>
         <w:widowControl w:val="0"/>
-        <w:numPr>
-          <w:ilvl w:val="0"/>
-          <w:numId w:val="3"/>
-        </w:numPr>
         <w:autoSpaceDE w:val="0"/>
         <w:autoSpaceDN w:val="0"/>
         <w:adjustRightInd w:val="0"/>
         <w:spacing w:after="0" w:line="240" w:lineRule="auto"/>
-        <w:ind w:left="284" w:hanging="284"/>
         <w:jc w:val="both"/>
         <w:rPr>
           <w:sz w:val="24"/>
           <w:szCs w:val="24"/>
         </w:rPr>
       </w:pPr>
-      <w:r>
-        <w:rPr>
-          <w:i/>
+    </w:p>
+    <w:p>
+      <w:pPr>
+        <w:widowControl w:val="0"/>
+        <w:autoSpaceDE w:val="0"/>
+        <w:autoSpaceDN w:val="0"/>
+        <w:adjustRightInd w:val="0"/>
+        <w:spacing w:after="0" w:line="240" w:lineRule="auto"/>
+        <w:jc w:val="both"/>
+        <w:rPr>
           <w:sz w:val="24"/>
           <w:szCs w:val="24"/>
         </w:rPr>
-        <w:t>H</w:t>
-      </w:r>
-      <w:r>
-        <w:rPr>
-          <w:i/>
+      </w:pPr>
+      <w:r>
+        <w:rPr>
           <w:sz w:val="24"/>
           <w:szCs w:val="24"/>
         </w:rPr>
-        <w:t xml:space="preserve">oe </w:t>
-      </w:r>
-      <w:r>
-        <w:rPr>
-          <w:i/>
+        <w:t xml:space="preserve">In het “PSAToODS” package heb ik ervoor gekozen om de tabellen “Item” en “Port” te vullen als een fixed slowly changing dimension. Dit komt omdat ik er van uit ga dat de  attributen van de twee tabellen niet veranderen in de toekomst. De tabellen “Consignor”, “Container” en “ship” te vullen als een historical </w:t>
+      </w:r>
+      <w:r>
+        <w:rPr>
           <w:sz w:val="24"/>
           <w:szCs w:val="24"/>
         </w:rPr>
-        <w:t>heb</w:t>
-      </w:r>
-      <w:r>
-        <w:rPr>
-          <w:i/>
+        <w:t>slowly changing dimension.</w:t>
+      </w:r>
+      <w:r>
+        <w:rPr>
           <w:sz w:val="24"/>
           <w:szCs w:val="24"/>
         </w:rPr>
-        <w:t xml:space="preserve"> je ‘Slowly Changing Dimensions’ (SCD) ingericht/toegepast in de tabellen</w:t>
-      </w:r>
-      <w:r>
-        <w:rPr>
-          <w:i/>
+        <w:t xml:space="preserve"> Dit komt omdat ik denk dat de tabellen attributen hebben die veranderd kunnen worden</w:t>
+      </w:r>
+      <w:r>
+        <w:rPr>
           <w:sz w:val="24"/>
           <w:szCs w:val="24"/>
         </w:rPr>
-        <w:t>, en waarom?</w:t>
+        <w:t>, en dat het belangrijk is om deze veranderingen vast te leggen in een database. Bij de tabellen heb ik een nieuwe Id toegevoegd die de rij van de tabel representeert. Ook heb ik een start datum en eind datum toegevoegd aan de tabellen om zo te zien wanneer de rij actief was.</w:t>
+      </w:r>
+      <w:r>
+        <w:rPr>
+          <w:sz w:val="24"/>
+          <w:szCs w:val="24"/>
+        </w:rPr>
+        <w:t xml:space="preserve"> In het shipment feitentabel heb ik een aantal lookups gebruikt die zoeken naar het Id actieve record rij. Dit komt natuurlijk omdat de feit origineel een andere Id gebruikte die niet verijsde naar een rij.</w:t>
       </w:r>
     </w:p>
     <w:p>
@@ -5560,13 +5418,7 @@
       </w:pPr>
       <w:bookmarkStart w:id="5" w:name="_Toc99465188"/>
       <w:r>
-        <w:t xml:space="preserve">Opdracht </w:t>
-      </w:r>
-      <w:r>
-        <w:t>5</w:t>
-      </w:r>
-      <w:r>
-        <w:t xml:space="preserve">: </w:t>
+        <w:t xml:space="preserve">Opdracht 5: </w:t>
       </w:r>
       <w:r>
         <w:t>Ontwerp dashboards</w:t>
@@ -5758,6 +5610,9 @@
         </w:rPr>
       </w:pPr>
       <w:r>
+        <w:rPr>
+          <w:noProof/>
+        </w:rPr>
         <w:drawing>
           <wp:inline distT="0" distB="0" distL="0" distR="0" wp14:anchorId="1D1E89D6" wp14:editId="379A8EB7">
             <wp:extent cx="3930555" cy="3391575"/>
@@ -17808,6 +17663,7 @@
         <w:dataBinding w:prefixMappings="xmlns:ns0='http://purl.org/dc/elements/1.1/' xmlns:ns1='http://schemas.openxmlformats.org/package/2006/metadata/core-properties' " w:xpath="/ns1:coreProperties[1]/ns0:title[1]" w:storeItemID="{6C3C8BC8-F283-45AE-878A-BAB7291924A1}"/>
         <w:text/>
       </w:sdtPr>
+      <w:sdtEndPr/>
       <w:sdtContent>
         <w:r>
           <w:rPr>
@@ -17837,6 +17693,7 @@
         <w:dataBinding w:prefixMappings="xmlns:ns0='http://purl.org/dc/elements/1.1/' xmlns:ns1='http://schemas.openxmlformats.org/package/2006/metadata/core-properties' " w:xpath="/ns1:coreProperties[1]/ns0:creator[1]" w:storeItemID="{6C3C8BC8-F283-45AE-878A-BAB7291924A1}"/>
         <w:text/>
       </w:sdtPr>
+      <w:sdtEndPr/>
       <w:sdtContent>
         <w:r>
           <w:rPr>
@@ -19182,7 +19039,7 @@
     <w:charset w:val="00"/>
     <w:family w:val="roman"/>
     <w:pitch w:val="variable"/>
-    <w:sig w:usb0="E0002AFF" w:usb1="C0007843" w:usb2="00000009" w:usb3="00000000" w:csb0="000001FF" w:csb1="00000000"/>
+    <w:sig w:usb0="E0002EFF" w:usb1="C000785B" w:usb2="00000009" w:usb3="00000000" w:csb0="000001FF" w:csb1="00000000"/>
   </w:font>
   <w:font w:name="Courier New">
     <w:panose1 w:val="02070309020205020404"/>
@@ -19210,14 +19067,14 @@
     <w:charset w:val="00"/>
     <w:family w:val="swiss"/>
     <w:pitch w:val="variable"/>
-    <w:sig w:usb0="E0002AFF" w:usb1="4000ACFF" w:usb2="00000001" w:usb3="00000000" w:csb0="000001FF" w:csb1="00000000"/>
+    <w:sig w:usb0="E4002EFF" w:usb1="C000247B" w:usb2="00000009" w:usb3="00000000" w:csb0="000001FF" w:csb1="00000000"/>
   </w:font>
   <w:font w:name="Calibri Light">
     <w:panose1 w:val="020F0302020204030204"/>
     <w:charset w:val="00"/>
     <w:family w:val="swiss"/>
     <w:pitch w:val="variable"/>
-    <w:sig w:usb0="A0002AEF" w:usb1="4000207B" w:usb2="00000000" w:usb3="00000000" w:csb0="000001FF" w:csb1="00000000"/>
+    <w:sig w:usb0="E4002EFF" w:usb1="C000247B" w:usb2="00000009" w:usb3="00000000" w:csb0="000001FF" w:csb1="00000000"/>
   </w:font>
   <w:font w:name="Consolas">
     <w:panose1 w:val="020B0609020204030204"/>
@@ -19247,7 +19104,9 @@
   <w:rsids>
     <w:rsidRoot w:val="00AA076C"/>
     <w:rsid w:val="008A56CF"/>
+    <w:rsid w:val="009A5620"/>
     <w:rsid w:val="00AA076C"/>
+    <w:rsid w:val="00E421E2"/>
   </w:rsids>
   <m:mathPr>
     <m:mathFont m:val="Cambria Math"/>
@@ -19704,20 +19563,6 @@
     <w:name w:val="4C1EB9B5B43C4275A8D9C3B1817177A9"/>
     <w:rsid w:val="00AA076C"/>
   </w:style>
-  <w:style w:type="character" w:customStyle="1" w:styleId="Tekstvantijdelijkeaanduiding">
-    <w:name w:val="Tekst van tijdelijke aanduiding"/>
-    <w:basedOn w:val="DefaultParagraphFont"/>
-    <w:uiPriority w:val="99"/>
-    <w:semiHidden/>
-    <w:rsid w:val="00AA076C"/>
-    <w:rPr>
-      <w:color w:val="808080"/>
-    </w:rPr>
-  </w:style>
-  <w:style w:type="paragraph" w:customStyle="1" w:styleId="8CBB06512EB14BEE837EB66504094C98">
-    <w:name w:val="8CBB06512EB14BEE837EB66504094C98"/>
-    <w:rsid w:val="00AA076C"/>
-  </w:style>
 </w:styles>
 </file>
 

</xml_diff>

<commit_message>
Added Lookup wrongname & container count
</commit_message>
<xml_diff>
--- a/BI Project/Kramse/Kramse.docx
+++ b/BI Project/Kramse/Kramse.docx
@@ -4878,10 +4878,7 @@
         <w:t>. Namelijk de uitstoot van NOx/SOx en</w:t>
       </w:r>
       <w:r>
-        <w:t xml:space="preserve"> </w:t>
-      </w:r>
-      <w:r>
-        <w:t>de uitstoot</w:t>
+        <w:t xml:space="preserve"> de uitstoot</w:t>
       </w:r>
       <w:r>
         <w:t xml:space="preserve"> CO2. Deze SDGs zijn gerelateerd aan bedrijfsgroei,</w:t>
@@ -5375,21 +5372,7 @@
           <w:sz w:val="24"/>
           <w:szCs w:val="24"/>
         </w:rPr>
-        <w:t xml:space="preserve">In het “PSAToODS” package heb ik ervoor gekozen om de tabellen “Item” en “Port” te vullen als een fixed slowly changing dimension. Dit komt omdat ik er van uit ga dat de  attributen van de twee tabellen niet veranderen in de toekomst. De tabellen “Consignor”, “Container” en “ship” te vullen als een historical </w:t>
-      </w:r>
-      <w:r>
-        <w:rPr>
-          <w:sz w:val="24"/>
-          <w:szCs w:val="24"/>
-        </w:rPr>
-        <w:t>slowly changing dimension.</w:t>
-      </w:r>
-      <w:r>
-        <w:rPr>
-          <w:sz w:val="24"/>
-          <w:szCs w:val="24"/>
-        </w:rPr>
-        <w:t xml:space="preserve"> Dit komt omdat ik denk dat de tabellen attributen hebben die veranderd kunnen worden</w:t>
+        <w:t>In het “PSAToODS” package heb ik ervoor gekozen om de tabellen “Item” en “Port” te vullen als een fixed slowly changing dimension. Dit komt omdat ik er van uit ga dat de  attributen van de twee tabellen niet veranderen in de toekomst. De tabellen “Consignor”, “Container” en “ship” te vullen als een historical slowly changing dimension. Dit komt omdat ik denk dat de tabellen attributen hebben die veranderd kunnen worden</w:t>
       </w:r>
       <w:r>
         <w:rPr>
@@ -5569,9 +5552,92 @@
       </w:r>
     </w:p>
     <w:p>
-      <w:r>
-        <w:br w:type="page"/>
-      </w:r>
+      <w:pPr>
+        <w:pStyle w:val="ListParagraph"/>
+        <w:widowControl w:val="0"/>
+        <w:autoSpaceDE w:val="0"/>
+        <w:autoSpaceDN w:val="0"/>
+        <w:adjustRightInd w:val="0"/>
+        <w:ind w:left="360"/>
+        <w:jc w:val="both"/>
+        <w:rPr>
+          <w:i/>
+          <w:sz w:val="24"/>
+          <w:szCs w:val="24"/>
+        </w:rPr>
+      </w:pPr>
+    </w:p>
+    <w:p>
+      <w:pPr>
+        <w:pStyle w:val="ListParagraph"/>
+        <w:numPr>
+          <w:ilvl w:val="0"/>
+          <w:numId w:val="5"/>
+        </w:numPr>
+        <w:autoSpaceDE w:val="0"/>
+        <w:autoSpaceDN w:val="0"/>
+        <w:adjustRightInd w:val="0"/>
+        <w:spacing w:after="0" w:line="240" w:lineRule="auto"/>
+        <w:rPr>
+          <w:rFonts w:ascii="Consolas" w:hAnsi="Consolas" w:cs="Consolas"/>
+          <w:color w:val="000000"/>
+          <w:sz w:val="19"/>
+          <w:szCs w:val="19"/>
+          <w:lang w:val="en-GB"/>
+        </w:rPr>
+      </w:pPr>
+      <w:r>
+        <w:rPr>
+          <w:rFonts w:ascii="Consolas" w:hAnsi="Consolas" w:cs="Consolas"/>
+          <w:color w:val="000000"/>
+          <w:sz w:val="19"/>
+          <w:szCs w:val="19"/>
+        </w:rPr>
+        <w:t xml:space="preserve">  </w:t>
+      </w:r>
+      <w:proofErr w:type="spellStart"/>
+      <w:r>
+        <w:rPr>
+          <w:rFonts w:ascii="Consolas" w:hAnsi="Consolas" w:cs="Consolas"/>
+          <w:color w:val="000000"/>
+          <w:sz w:val="19"/>
+          <w:szCs w:val="19"/>
+          <w:lang w:val="en-GB"/>
+        </w:rPr>
+        <w:t>Belading</w:t>
+      </w:r>
+      <w:proofErr w:type="spellEnd"/>
+    </w:p>
+    <w:p>
+      <w:pPr>
+        <w:pStyle w:val="ListParagraph"/>
+        <w:numPr>
+          <w:ilvl w:val="0"/>
+          <w:numId w:val="5"/>
+        </w:numPr>
+      </w:pPr>
+      <w:r>
+        <w:rPr>
+          <w:rFonts w:ascii="Consolas" w:hAnsi="Consolas" w:cs="Consolas"/>
+          <w:color w:val="000000"/>
+          <w:sz w:val="19"/>
+          <w:szCs w:val="19"/>
+          <w:lang w:val="en-GB"/>
+        </w:rPr>
+        <w:t xml:space="preserve">  </w:t>
+      </w:r>
+      <w:proofErr w:type="spellStart"/>
+      <w:r>
+        <w:rPr>
+          <w:rFonts w:ascii="Consolas" w:hAnsi="Consolas" w:cs="Consolas"/>
+          <w:color w:val="000000"/>
+          <w:sz w:val="19"/>
+          <w:szCs w:val="19"/>
+          <w:lang w:val="en-GB"/>
+        </w:rPr>
+        <w:t>Wachttijden</w:t>
+      </w:r>
+      <w:proofErr w:type="spellEnd"/>
     </w:p>
     <w:p>
       <w:pPr>
@@ -17844,7 +17910,7 @@
         <w:sz w:val="20"/>
       </w:rPr>
     </w:lvl>
-    <w:lvl w:ilvl="1" w:tplc="04130003" w:tentative="1">
+    <w:lvl w:ilvl="1" w:tplc="04130003">
       <w:start w:val="1"/>
       <w:numFmt w:val="bullet"/>
       <w:lvlText w:val="o"/>
@@ -19104,6 +19170,7 @@
   <w:rsids>
     <w:rsidRoot w:val="00AA076C"/>
     <w:rsid w:val="008A56CF"/>
+    <w:rsid w:val="008C7F64"/>
     <w:rsid w:val="009A5620"/>
     <w:rsid w:val="00AA076C"/>
     <w:rsid w:val="00E421E2"/>

</xml_diff>